<commit_message>
Fix directories. Add presentation and brochure. Fix design.
</commit_message>
<xml_diff>
--- a/docs/ФитМикс.docx
+++ b/docs/ФитМикс.docx
@@ -1725,7 +1725,15 @@
       </w:r>
       <w:proofErr w:type="spellEnd"/>
       <w:r>
-        <w:t xml:space="preserve">, литература, </w:t>
+        <w:t xml:space="preserve">, </w:t>
+      </w:r>
+      <w:proofErr w:type="spellStart"/>
+      <w:r>
+        <w:t>литература</w:t>
+      </w:r>
+      <w:proofErr w:type="spellEnd"/>
+      <w:r>
+        <w:t xml:space="preserve">, </w:t>
       </w:r>
       <w:proofErr w:type="spellStart"/>
       <w:r>
@@ -1919,7 +1927,7 @@
         <w:t>Expo GO</w:t>
       </w:r>
       <w:r>
-        <w:t xml:space="preserve"> на вашият телефон, ако е андроид.</w:t>
+        <w:t xml:space="preserve"> на вашият телефон.</w:t>
       </w:r>
     </w:p>
     <w:p>
@@ -2018,7 +2026,51 @@
         <w:t xml:space="preserve"> expo start</w:t>
       </w:r>
       <w:r>
-        <w:t xml:space="preserve">“, след което на вашият екран ще излезе </w:t>
+        <w:rPr>
+          <w:lang w:val="en-US"/>
+        </w:rPr>
+        <w:t xml:space="preserve"> --tunnel</w:t>
+      </w:r>
+      <w:r>
+        <w:t>“</w:t>
+      </w:r>
+      <w:r>
+        <w:rPr>
+          <w:lang w:val="en-US"/>
+        </w:rPr>
+        <w:t xml:space="preserve"> </w:t>
+      </w:r>
+      <w:r>
+        <w:t>или</w:t>
+      </w:r>
+      <w:r>
+        <w:rPr>
+          <w:lang w:val="en-US"/>
+        </w:rPr>
+        <w:t xml:space="preserve"> </w:t>
+      </w:r>
+      <w:r>
+        <w:t>„</w:t>
+      </w:r>
+      <w:proofErr w:type="spellStart"/>
+      <w:r>
+        <w:rPr>
+          <w:lang w:val="en-US"/>
+        </w:rPr>
+        <w:t>npx</w:t>
+      </w:r>
+      <w:proofErr w:type="spellEnd"/>
+      <w:r>
+        <w:rPr>
+          <w:lang w:val="en-US"/>
+        </w:rPr>
+        <w:t xml:space="preserve"> expo start</w:t>
+      </w:r>
+      <w:r>
+        <w:t>“</w:t>
+      </w:r>
+      <w:r>
+        <w:t xml:space="preserve">, след което на вашият екран ще излезе </w:t>
       </w:r>
       <w:r>
         <w:rPr>
@@ -6446,27 +6498,6 @@
 </file>
 
 <file path=customXml/item1.xml><?xml version="1.0" encoding="utf-8"?>
-<?mso-contentType ?>
-<FormTemplates xmlns="http://schemas.microsoft.com/sharepoint/v3/contenttype/forms">
-  <Display>DocumentLibraryForm</Display>
-  <Edit>DocumentLibraryForm</Edit>
-  <New>DocumentLibraryForm</New>
-</FormTemplates>
-</file>
-
-<file path=customXml/item2.xml><?xml version="1.0" encoding="utf-8"?>
-<p:properties xmlns:p="http://schemas.microsoft.com/office/2006/metadata/properties" xmlns:xsi="http://www.w3.org/2001/XMLSchema-instance" xmlns:pc="http://schemas.microsoft.com/office/infopath/2007/PartnerControls">
-  <documentManagement>
-    <_activity xmlns="ccce0f97-798d-4941-885e-655b384512fb" xsi:nil="true"/>
-  </documentManagement>
-</p:properties>
-</file>
-
-<file path=customXml/item3.xml><?xml version="1.0" encoding="utf-8"?>
-<b:Sources xmlns:b="http://schemas.openxmlformats.org/officeDocument/2006/bibliography" xmlns="http://schemas.openxmlformats.org/officeDocument/2006/bibliography" SelectedStyle="\APA.XSL" StyleName="APA"/>
-</file>
-
-<file path=customXml/item4.xml><?xml version="1.0" encoding="utf-8"?>
 <ct:contentTypeSchema xmlns:ct="http://schemas.microsoft.com/office/2006/metadata/contentType" xmlns:ma="http://schemas.microsoft.com/office/2006/metadata/properties/metaAttributes" ct:_="" ma:_="" ma:contentTypeName="Документ" ma:contentTypeID="0x01010011DB5601E04B70489BB6BB70107EA7B6" ma:contentTypeVersion="18" ma:contentTypeDescription="Създаване на нов документ" ma:contentTypeScope="" ma:versionID="9384804b8ddfed376f535ab6048cc855">
   <xsd:schema xmlns:xsd="http://www.w3.org/2001/XMLSchema" xmlns:xs="http://www.w3.org/2001/XMLSchema" xmlns:p="http://schemas.microsoft.com/office/2006/metadata/properties" xmlns:ns3="ccce0f97-798d-4941-885e-655b384512fb" xmlns:ns4="6906c00f-48fa-4534-b867-aac74ec44618" targetNamespace="http://schemas.microsoft.com/office/2006/metadata/properties" ma:root="true" ma:fieldsID="ab67493e6a11c9d9f398e17881965549" ns3:_="" ns4:_="">
     <xsd:import namespace="ccce0f97-798d-4941-885e-655b384512fb"/>
@@ -6719,33 +6750,28 @@
 </ct:contentTypeSchema>
 </file>
 
-<file path=customXml/itemProps1.xml><?xml version="1.0" encoding="utf-8"?>
-<ds:datastoreItem xmlns:ds="http://schemas.openxmlformats.org/officeDocument/2006/customXml" ds:itemID="{8C8FEC04-8FE9-4670-91B9-8BD59412A0C7}">
-  <ds:schemaRefs>
-    <ds:schemaRef ds:uri="http://schemas.microsoft.com/sharepoint/v3/contenttype/forms"/>
-  </ds:schemaRefs>
-</ds:datastoreItem>
+<file path=customXml/item2.xml><?xml version="1.0" encoding="utf-8"?>
+<b:Sources xmlns:b="http://schemas.openxmlformats.org/officeDocument/2006/bibliography" xmlns="http://schemas.openxmlformats.org/officeDocument/2006/bibliography" SelectedStyle="\APA.XSL" StyleName="APA"/>
 </file>
 
-<file path=customXml/itemProps2.xml><?xml version="1.0" encoding="utf-8"?>
-<ds:datastoreItem xmlns:ds="http://schemas.openxmlformats.org/officeDocument/2006/customXml" ds:itemID="{61B60520-492E-4C7D-8A2A-DDEE35C31E21}">
-  <ds:schemaRefs>
-    <ds:schemaRef ds:uri="http://schemas.microsoft.com/office/2006/metadata/properties"/>
-    <ds:schemaRef ds:uri="http://schemas.microsoft.com/office/infopath/2007/PartnerControls"/>
-    <ds:schemaRef ds:uri="ccce0f97-798d-4941-885e-655b384512fb"/>
-  </ds:schemaRefs>
-</ds:datastoreItem>
+<file path=customXml/item3.xml><?xml version="1.0" encoding="utf-8"?>
+<p:properties xmlns:p="http://schemas.microsoft.com/office/2006/metadata/properties" xmlns:xsi="http://www.w3.org/2001/XMLSchema-instance" xmlns:pc="http://schemas.microsoft.com/office/infopath/2007/PartnerControls">
+  <documentManagement>
+    <_activity xmlns="ccce0f97-798d-4941-885e-655b384512fb" xsi:nil="true"/>
+  </documentManagement>
+</p:properties>
 </file>
 
-<file path=customXml/itemProps3.xml><?xml version="1.0" encoding="utf-8"?>
-<ds:datastoreItem xmlns:ds="http://schemas.openxmlformats.org/officeDocument/2006/customXml" ds:itemID="{D805E954-AD4A-46DB-B8DC-CA4FD59307B5}">
-  <ds:schemaRefs>
-    <ds:schemaRef ds:uri="http://schemas.openxmlformats.org/officeDocument/2006/bibliography"/>
-  </ds:schemaRefs>
-</ds:datastoreItem>
+<file path=customXml/item4.xml><?xml version="1.0" encoding="utf-8"?>
+<?mso-contentType ?>
+<FormTemplates xmlns="http://schemas.microsoft.com/sharepoint/v3/contenttype/forms">
+  <Display>DocumentLibraryForm</Display>
+  <Edit>DocumentLibraryForm</Edit>
+  <New>DocumentLibraryForm</New>
+</FormTemplates>
 </file>
 
-<file path=customXml/itemProps4.xml><?xml version="1.0" encoding="utf-8"?>
+<file path=customXml/itemProps1.xml><?xml version="1.0" encoding="utf-8"?>
 <ds:datastoreItem xmlns:ds="http://schemas.openxmlformats.org/officeDocument/2006/customXml" ds:itemID="{D9335E62-508D-4390-BEDB-4A58FC49BAA1}">
   <ds:schemaRefs>
     <ds:schemaRef ds:uri="http://schemas.microsoft.com/office/2006/metadata/contentType"/>
@@ -6762,4 +6788,30 @@
     <ds:schemaRef ds:uri="http://schemas.microsoft.com/internal/obd"/>
   </ds:schemaRefs>
 </ds:datastoreItem>
+</file>
+
+<file path=customXml/itemProps2.xml><?xml version="1.0" encoding="utf-8"?>
+<ds:datastoreItem xmlns:ds="http://schemas.openxmlformats.org/officeDocument/2006/customXml" ds:itemID="{D805E954-AD4A-46DB-B8DC-CA4FD59307B5}">
+  <ds:schemaRefs>
+    <ds:schemaRef ds:uri="http://schemas.openxmlformats.org/officeDocument/2006/bibliography"/>
+  </ds:schemaRefs>
+</ds:datastoreItem>
+</file>
+
+<file path=customXml/itemProps3.xml><?xml version="1.0" encoding="utf-8"?>
+<ds:datastoreItem xmlns:ds="http://schemas.openxmlformats.org/officeDocument/2006/customXml" ds:itemID="{61B60520-492E-4C7D-8A2A-DDEE35C31E21}">
+  <ds:schemaRefs>
+    <ds:schemaRef ds:uri="http://schemas.microsoft.com/office/2006/metadata/properties"/>
+    <ds:schemaRef ds:uri="http://schemas.microsoft.com/office/infopath/2007/PartnerControls"/>
+    <ds:schemaRef ds:uri="ccce0f97-798d-4941-885e-655b384512fb"/>
+  </ds:schemaRefs>
+</ds:datastoreItem>
+</file>
+
+<file path=customXml/itemProps4.xml><?xml version="1.0" encoding="utf-8"?>
+<ds:datastoreItem xmlns:ds="http://schemas.openxmlformats.org/officeDocument/2006/customXml" ds:itemID="{8C8FEC04-8FE9-4670-91B9-8BD59412A0C7}">
+  <ds:schemaRefs>
+    <ds:schemaRef ds:uri="http://schemas.microsoft.com/sharepoint/v3/contenttype/forms"/>
+  </ds:schemaRefs>
+</ds:datastoreItem>
 </file>
</xml_diff>